<commit_message>
Nouvelle version filé par Vince
git-svn-id: svn://127.0.0.1/jim/branches/documentation@17 fd6709c4-d1e2-46c1-9206-fa2d5ecda316
</commit_message>
<xml_diff>
--- a/Erlang IRC Server.docx
+++ b/Erlang IRC Server.docx
@@ -49,7 +49,43 @@
         <w:pStyle w:val="Sous-titre"/>
       </w:pPr>
       <w:r>
-        <w:t>Auteurs : Vincent, Vincent &amp; Nicolas</w:t>
+        <w:t xml:space="preserve">Auteurs : </w:t>
+      </w:r>
+    </w:p>
+    <w:p>
+      <w:pPr>
+        <w:pStyle w:val="Sous-titre"/>
+        <w:ind w:firstLine="708"/>
+      </w:pPr>
+      <w:r>
+        <w:t>Vincent</w:t>
+      </w:r>
+      <w:r>
+        <w:t xml:space="preserve"> Berthoux</w:t>
+      </w:r>
+    </w:p>
+    <w:p>
+      <w:pPr>
+        <w:pStyle w:val="Sous-titre"/>
+        <w:ind w:firstLine="708"/>
+      </w:pPr>
+      <w:r>
+        <w:t xml:space="preserve"> Vincent</w:t>
+      </w:r>
+      <w:r>
+        <w:t xml:space="preserve"> Goncalves</w:t>
+      </w:r>
+    </w:p>
+    <w:p>
+      <w:pPr>
+        <w:pStyle w:val="Sous-titre"/>
+        <w:ind w:firstLine="708"/>
+      </w:pPr>
+      <w:r>
+        <w:t xml:space="preserve"> Nicolas</w:t>
+      </w:r>
+      <w:r>
+        <w:t xml:space="preserve"> Zermati</w:t>
       </w:r>
     </w:p>
     <w:p>
@@ -111,7 +147,7 @@
           <w:r>
             <w:fldChar w:fldCharType="separate"/>
           </w:r>
-          <w:hyperlink w:anchor="_Toc190163102" w:history="1">
+          <w:hyperlink w:anchor="_Toc190505928" w:history="1">
             <w:r>
               <w:rPr>
                 <w:rStyle w:val="Lienhypertexte"/>
@@ -138,7 +174,7 @@
                 <w:noProof/>
                 <w:webHidden/>
               </w:rPr>
-              <w:instrText xml:space="preserve"> PAGEREF _Toc190163102 \h </w:instrText>
+              <w:instrText xml:space="preserve"> PAGEREF _Toc190505928 \h </w:instrText>
             </w:r>
             <w:r>
               <w:rPr>
@@ -180,13 +216,13 @@
               <w:lang w:eastAsia="fr-FR"/>
             </w:rPr>
           </w:pPr>
-          <w:hyperlink w:anchor="_Toc190163103" w:history="1">
+          <w:hyperlink w:anchor="_Toc190505929" w:history="1">
             <w:r>
               <w:rPr>
                 <w:rStyle w:val="Lienhypertexte"/>
                 <w:noProof/>
               </w:rPr>
-              <w:t>Organisation du projet</w:t>
+              <w:t>Le sujet du projet</w:t>
             </w:r>
             <w:r>
               <w:rPr>
@@ -207,7 +243,7 @@
                 <w:noProof/>
                 <w:webHidden/>
               </w:rPr>
-              <w:instrText xml:space="preserve"> PAGEREF _Toc190163103 \h </w:instrText>
+              <w:instrText xml:space="preserve"> PAGEREF _Toc190505929 \h </w:instrText>
             </w:r>
             <w:r>
               <w:rPr>
@@ -249,7 +285,7 @@
               <w:lang w:eastAsia="fr-FR"/>
             </w:rPr>
           </w:pPr>
-          <w:hyperlink w:anchor="_Toc190163104" w:history="1">
+          <w:hyperlink w:anchor="_Toc190505930" w:history="1">
             <w:r>
               <w:rPr>
                 <w:rStyle w:val="Lienhypertexte"/>
@@ -276,7 +312,7 @@
                 <w:noProof/>
                 <w:webHidden/>
               </w:rPr>
-              <w:instrText xml:space="preserve"> PAGEREF _Toc190163104 \h </w:instrText>
+              <w:instrText xml:space="preserve"> PAGEREF _Toc190505930 \h </w:instrText>
             </w:r>
             <w:r>
               <w:rPr>
@@ -318,7 +354,7 @@
               <w:lang w:eastAsia="fr-FR"/>
             </w:rPr>
           </w:pPr>
-          <w:hyperlink w:anchor="_Toc190163105" w:history="1">
+          <w:hyperlink w:anchor="_Toc190505931" w:history="1">
             <w:r>
               <w:rPr>
                 <w:rStyle w:val="Lienhypertexte"/>
@@ -345,7 +381,7 @@
                 <w:noProof/>
                 <w:webHidden/>
               </w:rPr>
-              <w:instrText xml:space="preserve"> PAGEREF _Toc190163105 \h </w:instrText>
+              <w:instrText xml:space="preserve"> PAGEREF _Toc190505931 \h </w:instrText>
             </w:r>
             <w:r>
               <w:rPr>
@@ -387,7 +423,7 @@
               <w:lang w:eastAsia="fr-FR"/>
             </w:rPr>
           </w:pPr>
-          <w:hyperlink w:anchor="_Toc190163106" w:history="1">
+          <w:hyperlink w:anchor="_Toc190505932" w:history="1">
             <w:r>
               <w:rPr>
                 <w:rStyle w:val="Lienhypertexte"/>
@@ -414,7 +450,7 @@
                 <w:noProof/>
                 <w:webHidden/>
               </w:rPr>
-              <w:instrText xml:space="preserve"> PAGEREF _Toc190163106 \h </w:instrText>
+              <w:instrText xml:space="preserve"> PAGEREF _Toc190505932 \h </w:instrText>
             </w:r>
             <w:r>
               <w:rPr>
@@ -456,7 +492,7 @@
               <w:lang w:eastAsia="fr-FR"/>
             </w:rPr>
           </w:pPr>
-          <w:hyperlink w:anchor="_Toc190163107" w:history="1">
+          <w:hyperlink w:anchor="_Toc190505933" w:history="1">
             <w:r>
               <w:rPr>
                 <w:rStyle w:val="Lienhypertexte"/>
@@ -483,7 +519,7 @@
                 <w:noProof/>
                 <w:webHidden/>
               </w:rPr>
-              <w:instrText xml:space="preserve"> PAGEREF _Toc190163107 \h </w:instrText>
+              <w:instrText xml:space="preserve"> PAGEREF _Toc190505933 \h </w:instrText>
             </w:r>
             <w:r>
               <w:rPr>
@@ -525,7 +561,7 @@
               <w:lang w:eastAsia="fr-FR"/>
             </w:rPr>
           </w:pPr>
-          <w:hyperlink w:anchor="_Toc190163108" w:history="1">
+          <w:hyperlink w:anchor="_Toc190505934" w:history="1">
             <w:r>
               <w:rPr>
                 <w:rStyle w:val="Lienhypertexte"/>
@@ -552,7 +588,7 @@
                 <w:noProof/>
                 <w:webHidden/>
               </w:rPr>
-              <w:instrText xml:space="preserve"> PAGEREF _Toc190163108 \h </w:instrText>
+              <w:instrText xml:space="preserve"> PAGEREF _Toc190505934 \h </w:instrText>
             </w:r>
             <w:r>
               <w:rPr>
@@ -594,7 +630,7 @@
               <w:lang w:eastAsia="fr-FR"/>
             </w:rPr>
           </w:pPr>
-          <w:hyperlink w:anchor="_Toc190163109" w:history="1">
+          <w:hyperlink w:anchor="_Toc190505935" w:history="1">
             <w:r>
               <w:rPr>
                 <w:rStyle w:val="Lienhypertexte"/>
@@ -621,7 +657,7 @@
                 <w:noProof/>
                 <w:webHidden/>
               </w:rPr>
-              <w:instrText xml:space="preserve"> PAGEREF _Toc190163109 \h </w:instrText>
+              <w:instrText xml:space="preserve"> PAGEREF _Toc190505935 \h </w:instrText>
             </w:r>
             <w:r>
               <w:rPr>
@@ -663,7 +699,7 @@
               <w:lang w:eastAsia="fr-FR"/>
             </w:rPr>
           </w:pPr>
-          <w:hyperlink w:anchor="_Toc190163110" w:history="1">
+          <w:hyperlink w:anchor="_Toc190505936" w:history="1">
             <w:r>
               <w:rPr>
                 <w:rStyle w:val="Lienhypertexte"/>
@@ -690,7 +726,7 @@
                 <w:noProof/>
                 <w:webHidden/>
               </w:rPr>
-              <w:instrText xml:space="preserve"> PAGEREF _Toc190163110 \h </w:instrText>
+              <w:instrText xml:space="preserve"> PAGEREF _Toc190505936 \h </w:instrText>
             </w:r>
             <w:r>
               <w:rPr>
@@ -732,7 +768,7 @@
               <w:lang w:eastAsia="fr-FR"/>
             </w:rPr>
           </w:pPr>
-          <w:hyperlink w:anchor="_Toc190163111" w:history="1">
+          <w:hyperlink w:anchor="_Toc190505937" w:history="1">
             <w:r>
               <w:rPr>
                 <w:rStyle w:val="Lienhypertexte"/>
@@ -759,7 +795,7 @@
                 <w:noProof/>
                 <w:webHidden/>
               </w:rPr>
-              <w:instrText xml:space="preserve"> PAGEREF _Toc190163111 \h </w:instrText>
+              <w:instrText xml:space="preserve"> PAGEREF _Toc190505937 \h </w:instrText>
             </w:r>
             <w:r>
               <w:rPr>
@@ -801,7 +837,7 @@
               <w:lang w:eastAsia="fr-FR"/>
             </w:rPr>
           </w:pPr>
-          <w:hyperlink w:anchor="_Toc190163112" w:history="1">
+          <w:hyperlink w:anchor="_Toc190505938" w:history="1">
             <w:r>
               <w:rPr>
                 <w:rStyle w:val="Lienhypertexte"/>
@@ -828,7 +864,7 @@
                 <w:noProof/>
                 <w:webHidden/>
               </w:rPr>
-              <w:instrText xml:space="preserve"> PAGEREF _Toc190163112 \h </w:instrText>
+              <w:instrText xml:space="preserve"> PAGEREF _Toc190505938 \h </w:instrText>
             </w:r>
             <w:r>
               <w:rPr>
@@ -870,7 +906,7 @@
               <w:lang w:eastAsia="fr-FR"/>
             </w:rPr>
           </w:pPr>
-          <w:hyperlink w:anchor="_Toc190163113" w:history="1">
+          <w:hyperlink w:anchor="_Toc190505939" w:history="1">
             <w:r>
               <w:rPr>
                 <w:rStyle w:val="Lienhypertexte"/>
@@ -897,7 +933,7 @@
                 <w:noProof/>
                 <w:webHidden/>
               </w:rPr>
-              <w:instrText xml:space="preserve"> PAGEREF _Toc190163113 \h </w:instrText>
+              <w:instrText xml:space="preserve"> PAGEREF _Toc190505939 \h </w:instrText>
             </w:r>
             <w:r>
               <w:rPr>
@@ -939,7 +975,7 @@
               <w:lang w:eastAsia="fr-FR"/>
             </w:rPr>
           </w:pPr>
-          <w:hyperlink w:anchor="_Toc190163114" w:history="1">
+          <w:hyperlink w:anchor="_Toc190505940" w:history="1">
             <w:r>
               <w:rPr>
                 <w:rStyle w:val="Lienhypertexte"/>
@@ -966,7 +1002,7 @@
                 <w:noProof/>
                 <w:webHidden/>
               </w:rPr>
-              <w:instrText xml:space="preserve"> PAGEREF _Toc190163114 \h </w:instrText>
+              <w:instrText xml:space="preserve"> PAGEREF _Toc190505940 \h </w:instrText>
             </w:r>
             <w:r>
               <w:rPr>
@@ -1008,7 +1044,7 @@
               <w:lang w:eastAsia="fr-FR"/>
             </w:rPr>
           </w:pPr>
-          <w:hyperlink w:anchor="_Toc190163115" w:history="1">
+          <w:hyperlink w:anchor="_Toc190505941" w:history="1">
             <w:r>
               <w:rPr>
                 <w:rStyle w:val="Lienhypertexte"/>
@@ -1035,7 +1071,7 @@
                 <w:noProof/>
                 <w:webHidden/>
               </w:rPr>
-              <w:instrText xml:space="preserve"> PAGEREF _Toc190163115 \h </w:instrText>
+              <w:instrText xml:space="preserve"> PAGEREF _Toc190505941 \h </w:instrText>
             </w:r>
             <w:r>
               <w:rPr>
@@ -1077,7 +1113,7 @@
               <w:lang w:eastAsia="fr-FR"/>
             </w:rPr>
           </w:pPr>
-          <w:hyperlink w:anchor="_Toc190163116" w:history="1">
+          <w:hyperlink w:anchor="_Toc190505942" w:history="1">
             <w:r>
               <w:rPr>
                 <w:rStyle w:val="Lienhypertexte"/>
@@ -1104,7 +1140,7 @@
                 <w:noProof/>
                 <w:webHidden/>
               </w:rPr>
-              <w:instrText xml:space="preserve"> PAGEREF _Toc190163116 \h </w:instrText>
+              <w:instrText xml:space="preserve"> PAGEREF _Toc190505942 \h </w:instrText>
             </w:r>
             <w:r>
               <w:rPr>
@@ -1146,7 +1182,7 @@
               <w:lang w:eastAsia="fr-FR"/>
             </w:rPr>
           </w:pPr>
-          <w:hyperlink w:anchor="_Toc190163117" w:history="1">
+          <w:hyperlink w:anchor="_Toc190505943" w:history="1">
             <w:r>
               <w:rPr>
                 <w:rStyle w:val="Lienhypertexte"/>
@@ -1173,7 +1209,7 @@
                 <w:noProof/>
                 <w:webHidden/>
               </w:rPr>
-              <w:instrText xml:space="preserve"> PAGEREF _Toc190163117 \h </w:instrText>
+              <w:instrText xml:space="preserve"> PAGEREF _Toc190505943 \h </w:instrText>
             </w:r>
             <w:r>
               <w:rPr>
@@ -1215,7 +1251,7 @@
               <w:lang w:eastAsia="fr-FR"/>
             </w:rPr>
           </w:pPr>
-          <w:hyperlink w:anchor="_Toc190163118" w:history="1">
+          <w:hyperlink w:anchor="_Toc190505944" w:history="1">
             <w:r>
               <w:rPr>
                 <w:rStyle w:val="Lienhypertexte"/>
@@ -1242,7 +1278,7 @@
                 <w:noProof/>
                 <w:webHidden/>
               </w:rPr>
-              <w:instrText xml:space="preserve"> PAGEREF _Toc190163118 \h </w:instrText>
+              <w:instrText xml:space="preserve"> PAGEREF _Toc190505944 \h </w:instrText>
             </w:r>
             <w:r>
               <w:rPr>
@@ -1284,7 +1320,7 @@
               <w:lang w:eastAsia="fr-FR"/>
             </w:rPr>
           </w:pPr>
-          <w:hyperlink w:anchor="_Toc190163119" w:history="1">
+          <w:hyperlink w:anchor="_Toc190505945" w:history="1">
             <w:r>
               <w:rPr>
                 <w:rStyle w:val="Lienhypertexte"/>
@@ -1311,7 +1347,7 @@
                 <w:noProof/>
                 <w:webHidden/>
               </w:rPr>
-              <w:instrText xml:space="preserve"> PAGEREF _Toc190163119 \h </w:instrText>
+              <w:instrText xml:space="preserve"> PAGEREF _Toc190505945 \h </w:instrText>
             </w:r>
             <w:r>
               <w:rPr>
@@ -1353,7 +1389,7 @@
               <w:lang w:eastAsia="fr-FR"/>
             </w:rPr>
           </w:pPr>
-          <w:hyperlink w:anchor="_Toc190163120" w:history="1">
+          <w:hyperlink w:anchor="_Toc190505946" w:history="1">
             <w:r>
               <w:rPr>
                 <w:rStyle w:val="Lienhypertexte"/>
@@ -1380,7 +1416,7 @@
                 <w:noProof/>
                 <w:webHidden/>
               </w:rPr>
-              <w:instrText xml:space="preserve"> PAGEREF _Toc190163120 \h </w:instrText>
+              <w:instrText xml:space="preserve"> PAGEREF _Toc190505946 \h </w:instrText>
             </w:r>
             <w:r>
               <w:rPr>
@@ -1422,7 +1458,7 @@
               <w:lang w:eastAsia="fr-FR"/>
             </w:rPr>
           </w:pPr>
-          <w:hyperlink w:anchor="_Toc190163121" w:history="1">
+          <w:hyperlink w:anchor="_Toc190505947" w:history="1">
             <w:r>
               <w:rPr>
                 <w:rStyle w:val="Lienhypertexte"/>
@@ -1449,7 +1485,7 @@
                 <w:noProof/>
                 <w:webHidden/>
               </w:rPr>
-              <w:instrText xml:space="preserve"> PAGEREF _Toc190163121 \h </w:instrText>
+              <w:instrText xml:space="preserve"> PAGEREF _Toc190505947 \h </w:instrText>
             </w:r>
             <w:r>
               <w:rPr>
@@ -1491,7 +1527,7 @@
               <w:lang w:eastAsia="fr-FR"/>
             </w:rPr>
           </w:pPr>
-          <w:hyperlink w:anchor="_Toc190163122" w:history="1">
+          <w:hyperlink w:anchor="_Toc190505948" w:history="1">
             <w:r>
               <w:rPr>
                 <w:rStyle w:val="Lienhypertexte"/>
@@ -1518,7 +1554,7 @@
                 <w:noProof/>
                 <w:webHidden/>
               </w:rPr>
-              <w:instrText xml:space="preserve"> PAGEREF _Toc190163122 \h </w:instrText>
+              <w:instrText xml:space="preserve"> PAGEREF _Toc190505948 \h </w:instrText>
             </w:r>
             <w:r>
               <w:rPr>
@@ -1560,13 +1596,13 @@
               <w:lang w:eastAsia="fr-FR"/>
             </w:rPr>
           </w:pPr>
-          <w:hyperlink w:anchor="_Toc190163123" w:history="1">
+          <w:hyperlink w:anchor="_Toc190505949" w:history="1">
             <w:r>
               <w:rPr>
                 <w:rStyle w:val="Lienhypertexte"/>
                 <w:noProof/>
               </w:rPr>
-              <w:t>Limiter le SPAM (SPAMBot)</w:t>
+              <w:t>SPAMBot et FloodBot</w:t>
             </w:r>
             <w:r>
               <w:rPr>
@@ -1587,7 +1623,145 @@
                 <w:noProof/>
                 <w:webHidden/>
               </w:rPr>
-              <w:instrText xml:space="preserve"> PAGEREF _Toc190163123 \h </w:instrText>
+              <w:instrText xml:space="preserve"> PAGEREF _Toc190505949 \h </w:instrText>
+            </w:r>
+            <w:r>
+              <w:rPr>
+                <w:noProof/>
+                <w:webHidden/>
+              </w:rPr>
+            </w:r>
+            <w:r>
+              <w:rPr>
+                <w:noProof/>
+                <w:webHidden/>
+              </w:rPr>
+              <w:fldChar w:fldCharType="separate"/>
+            </w:r>
+            <w:r>
+              <w:rPr>
+                <w:noProof/>
+                <w:webHidden/>
+              </w:rPr>
+              <w:t>6</w:t>
+            </w:r>
+            <w:r>
+              <w:rPr>
+                <w:noProof/>
+                <w:webHidden/>
+              </w:rPr>
+              <w:fldChar w:fldCharType="end"/>
+            </w:r>
+          </w:hyperlink>
+        </w:p>
+        <w:p>
+          <w:pPr>
+            <w:pStyle w:val="TM2"/>
+            <w:tabs>
+              <w:tab w:val="right" w:leader="dot" w:pos="9062"/>
+            </w:tabs>
+            <w:rPr>
+              <w:noProof/>
+              <w:lang w:eastAsia="fr-FR"/>
+            </w:rPr>
+          </w:pPr>
+          <w:hyperlink w:anchor="_Toc190505950" w:history="1">
+            <w:r>
+              <w:rPr>
+                <w:rStyle w:val="Lienhypertexte"/>
+                <w:noProof/>
+              </w:rPr>
+              <w:t>Modules</w:t>
+            </w:r>
+            <w:r>
+              <w:rPr>
+                <w:noProof/>
+                <w:webHidden/>
+              </w:rPr>
+              <w:tab/>
+            </w:r>
+            <w:r>
+              <w:rPr>
+                <w:noProof/>
+                <w:webHidden/>
+              </w:rPr>
+              <w:fldChar w:fldCharType="begin"/>
+            </w:r>
+            <w:r>
+              <w:rPr>
+                <w:noProof/>
+                <w:webHidden/>
+              </w:rPr>
+              <w:instrText xml:space="preserve"> PAGEREF _Toc190505950 \h </w:instrText>
+            </w:r>
+            <w:r>
+              <w:rPr>
+                <w:noProof/>
+                <w:webHidden/>
+              </w:rPr>
+            </w:r>
+            <w:r>
+              <w:rPr>
+                <w:noProof/>
+                <w:webHidden/>
+              </w:rPr>
+              <w:fldChar w:fldCharType="separate"/>
+            </w:r>
+            <w:r>
+              <w:rPr>
+                <w:noProof/>
+                <w:webHidden/>
+              </w:rPr>
+              <w:t>6</w:t>
+            </w:r>
+            <w:r>
+              <w:rPr>
+                <w:noProof/>
+                <w:webHidden/>
+              </w:rPr>
+              <w:fldChar w:fldCharType="end"/>
+            </w:r>
+          </w:hyperlink>
+        </w:p>
+        <w:p>
+          <w:pPr>
+            <w:pStyle w:val="TM2"/>
+            <w:tabs>
+              <w:tab w:val="right" w:leader="dot" w:pos="9062"/>
+            </w:tabs>
+            <w:rPr>
+              <w:noProof/>
+              <w:lang w:eastAsia="fr-FR"/>
+            </w:rPr>
+          </w:pPr>
+          <w:hyperlink w:anchor="_Toc190505951" w:history="1">
+            <w:r>
+              <w:rPr>
+                <w:rStyle w:val="Lienhypertexte"/>
+                <w:noProof/>
+              </w:rPr>
+              <w:t>Coûts de ces solutions</w:t>
+            </w:r>
+            <w:r>
+              <w:rPr>
+                <w:noProof/>
+                <w:webHidden/>
+              </w:rPr>
+              <w:tab/>
+            </w:r>
+            <w:r>
+              <w:rPr>
+                <w:noProof/>
+                <w:webHidden/>
+              </w:rPr>
+              <w:fldChar w:fldCharType="begin"/>
+            </w:r>
+            <w:r>
+              <w:rPr>
+                <w:noProof/>
+                <w:webHidden/>
+              </w:rPr>
+              <w:instrText xml:space="preserve"> PAGEREF _Toc190505951 \h </w:instrText>
             </w:r>
             <w:r>
               <w:rPr>
@@ -1629,13 +1803,13 @@
               <w:lang w:eastAsia="fr-FR"/>
             </w:rPr>
           </w:pPr>
-          <w:hyperlink w:anchor="_Toc190163124" w:history="1">
+          <w:hyperlink w:anchor="_Toc190505952" w:history="1">
             <w:r>
               <w:rPr>
                 <w:rStyle w:val="Lienhypertexte"/>
                 <w:noProof/>
               </w:rPr>
-              <w:t>Limiter le flood (FloodBot)</w:t>
+              <w:t>Coût humain</w:t>
             </w:r>
             <w:r>
               <w:rPr>
@@ -1656,7 +1830,7 @@
                 <w:noProof/>
                 <w:webHidden/>
               </w:rPr>
-              <w:instrText xml:space="preserve"> PAGEREF _Toc190163124 \h </w:instrText>
+              <w:instrText xml:space="preserve"> PAGEREF _Toc190505952 \h </w:instrText>
             </w:r>
             <w:r>
               <w:rPr>
@@ -1677,6 +1851,75 @@
                 <w:webHidden/>
               </w:rPr>
               <w:t>6</w:t>
+            </w:r>
+            <w:r>
+              <w:rPr>
+                <w:noProof/>
+                <w:webHidden/>
+              </w:rPr>
+              <w:fldChar w:fldCharType="end"/>
+            </w:r>
+          </w:hyperlink>
+        </w:p>
+        <w:p>
+          <w:pPr>
+            <w:pStyle w:val="TM3"/>
+            <w:tabs>
+              <w:tab w:val="right" w:leader="dot" w:pos="9062"/>
+            </w:tabs>
+            <w:rPr>
+              <w:noProof/>
+              <w:lang w:eastAsia="fr-FR"/>
+            </w:rPr>
+          </w:pPr>
+          <w:hyperlink w:anchor="_Toc190505953" w:history="1">
+            <w:r>
+              <w:rPr>
+                <w:rStyle w:val="Lienhypertexte"/>
+                <w:noProof/>
+              </w:rPr>
+              <w:t>Coût temporel</w:t>
+            </w:r>
+            <w:r>
+              <w:rPr>
+                <w:noProof/>
+                <w:webHidden/>
+              </w:rPr>
+              <w:tab/>
+            </w:r>
+            <w:r>
+              <w:rPr>
+                <w:noProof/>
+                <w:webHidden/>
+              </w:rPr>
+              <w:fldChar w:fldCharType="begin"/>
+            </w:r>
+            <w:r>
+              <w:rPr>
+                <w:noProof/>
+                <w:webHidden/>
+              </w:rPr>
+              <w:instrText xml:space="preserve"> PAGEREF _Toc190505953 \h </w:instrText>
+            </w:r>
+            <w:r>
+              <w:rPr>
+                <w:noProof/>
+                <w:webHidden/>
+              </w:rPr>
+            </w:r>
+            <w:r>
+              <w:rPr>
+                <w:noProof/>
+                <w:webHidden/>
+              </w:rPr>
+              <w:fldChar w:fldCharType="separate"/>
+            </w:r>
+            <w:r>
+              <w:rPr>
+                <w:noProof/>
+                <w:webHidden/>
+              </w:rPr>
+              <w:t>7</w:t>
             </w:r>
             <w:r>
               <w:rPr>
@@ -1698,13 +1941,13 @@
               <w:lang w:eastAsia="fr-FR"/>
             </w:rPr>
           </w:pPr>
-          <w:hyperlink w:anchor="_Toc190163125" w:history="1">
+          <w:hyperlink w:anchor="_Toc190505954" w:history="1">
             <w:r>
               <w:rPr>
                 <w:rStyle w:val="Lienhypertexte"/>
                 <w:noProof/>
               </w:rPr>
-              <w:t>Modules</w:t>
+              <w:t>Installation et maintenance</w:t>
             </w:r>
             <w:r>
               <w:rPr>
@@ -1725,7 +1968,7 @@
                 <w:noProof/>
                 <w:webHidden/>
               </w:rPr>
-              <w:instrText xml:space="preserve"> PAGEREF _Toc190163125 \h </w:instrText>
+              <w:instrText xml:space="preserve"> PAGEREF _Toc190505954 \h </w:instrText>
             </w:r>
             <w:r>
               <w:rPr>
@@ -1745,7 +1988,7 @@
                 <w:noProof/>
                 <w:webHidden/>
               </w:rPr>
-              <w:t>6</w:t>
+              <w:t>7</w:t>
             </w:r>
             <w:r>
               <w:rPr>
@@ -1767,13 +2010,13 @@
               <w:lang w:eastAsia="fr-FR"/>
             </w:rPr>
           </w:pPr>
-          <w:hyperlink w:anchor="_Toc190163126" w:history="1">
+          <w:hyperlink w:anchor="_Toc190505955" w:history="1">
             <w:r>
               <w:rPr>
                 <w:rStyle w:val="Lienhypertexte"/>
                 <w:noProof/>
               </w:rPr>
-              <w:t>Coûts de ces solutions</w:t>
+              <w:t>Prévisions de fiabilité</w:t>
             </w:r>
             <w:r>
               <w:rPr>
@@ -1794,7 +2037,7 @@
                 <w:noProof/>
                 <w:webHidden/>
               </w:rPr>
-              <w:instrText xml:space="preserve"> PAGEREF _Toc190163126 \h </w:instrText>
+              <w:instrText xml:space="preserve"> PAGEREF _Toc190505955 \h </w:instrText>
             </w:r>
             <w:r>
               <w:rPr>
@@ -1814,145 +2057,7 @@
                 <w:noProof/>
                 <w:webHidden/>
               </w:rPr>
-              <w:t>6</w:t>
-            </w:r>
-            <w:r>
-              <w:rPr>
-                <w:noProof/>
-                <w:webHidden/>
-              </w:rPr>
-              <w:fldChar w:fldCharType="end"/>
-            </w:r>
-          </w:hyperlink>
-        </w:p>
-        <w:p>
-          <w:pPr>
-            <w:pStyle w:val="TM3"/>
-            <w:tabs>
-              <w:tab w:val="right" w:leader="dot" w:pos="9062"/>
-            </w:tabs>
-            <w:rPr>
-              <w:noProof/>
-              <w:lang w:eastAsia="fr-FR"/>
-            </w:rPr>
-          </w:pPr>
-          <w:hyperlink w:anchor="_Toc190163127" w:history="1">
-            <w:r>
-              <w:rPr>
-                <w:rStyle w:val="Lienhypertexte"/>
-                <w:noProof/>
-              </w:rPr>
-              <w:t>Coût humain</w:t>
-            </w:r>
-            <w:r>
-              <w:rPr>
-                <w:noProof/>
-                <w:webHidden/>
-              </w:rPr>
-              <w:tab/>
-            </w:r>
-            <w:r>
-              <w:rPr>
-                <w:noProof/>
-                <w:webHidden/>
-              </w:rPr>
-              <w:fldChar w:fldCharType="begin"/>
-            </w:r>
-            <w:r>
-              <w:rPr>
-                <w:noProof/>
-                <w:webHidden/>
-              </w:rPr>
-              <w:instrText xml:space="preserve"> PAGEREF _Toc190163127 \h </w:instrText>
-            </w:r>
-            <w:r>
-              <w:rPr>
-                <w:noProof/>
-                <w:webHidden/>
-              </w:rPr>
-            </w:r>
-            <w:r>
-              <w:rPr>
-                <w:noProof/>
-                <w:webHidden/>
-              </w:rPr>
-              <w:fldChar w:fldCharType="separate"/>
-            </w:r>
-            <w:r>
-              <w:rPr>
-                <w:noProof/>
-                <w:webHidden/>
-              </w:rPr>
-              <w:t>6</w:t>
-            </w:r>
-            <w:r>
-              <w:rPr>
-                <w:noProof/>
-                <w:webHidden/>
-              </w:rPr>
-              <w:fldChar w:fldCharType="end"/>
-            </w:r>
-          </w:hyperlink>
-        </w:p>
-        <w:p>
-          <w:pPr>
-            <w:pStyle w:val="TM3"/>
-            <w:tabs>
-              <w:tab w:val="right" w:leader="dot" w:pos="9062"/>
-            </w:tabs>
-            <w:rPr>
-              <w:noProof/>
-              <w:lang w:eastAsia="fr-FR"/>
-            </w:rPr>
-          </w:pPr>
-          <w:hyperlink w:anchor="_Toc190163128" w:history="1">
-            <w:r>
-              <w:rPr>
-                <w:rStyle w:val="Lienhypertexte"/>
-                <w:noProof/>
-              </w:rPr>
-              <w:t>Coût temporel</w:t>
-            </w:r>
-            <w:r>
-              <w:rPr>
-                <w:noProof/>
-                <w:webHidden/>
-              </w:rPr>
-              <w:tab/>
-            </w:r>
-            <w:r>
-              <w:rPr>
-                <w:noProof/>
-                <w:webHidden/>
-              </w:rPr>
-              <w:fldChar w:fldCharType="begin"/>
-            </w:r>
-            <w:r>
-              <w:rPr>
-                <w:noProof/>
-                <w:webHidden/>
-              </w:rPr>
-              <w:instrText xml:space="preserve"> PAGEREF _Toc190163128 \h </w:instrText>
-            </w:r>
-            <w:r>
-              <w:rPr>
-                <w:noProof/>
-                <w:webHidden/>
-              </w:rPr>
-            </w:r>
-            <w:r>
-              <w:rPr>
-                <w:noProof/>
-                <w:webHidden/>
-              </w:rPr>
-              <w:fldChar w:fldCharType="separate"/>
-            </w:r>
-            <w:r>
-              <w:rPr>
-                <w:noProof/>
-                <w:webHidden/>
-              </w:rPr>
-              <w:t>6</w:t>
+              <w:t>7</w:t>
             </w:r>
             <w:r>
               <w:rPr>
@@ -1974,13 +2079,13 @@
               <w:lang w:eastAsia="fr-FR"/>
             </w:rPr>
           </w:pPr>
-          <w:hyperlink w:anchor="_Toc190163129" w:history="1">
+          <w:hyperlink w:anchor="_Toc190505956" w:history="1">
             <w:r>
               <w:rPr>
                 <w:rStyle w:val="Lienhypertexte"/>
                 <w:noProof/>
               </w:rPr>
-              <w:t>Installation et maintenance</w:t>
+              <w:t>Perspectives d’évolutions et ajouts de modules</w:t>
             </w:r>
             <w:r>
               <w:rPr>
@@ -2001,7 +2106,7 @@
                 <w:noProof/>
                 <w:webHidden/>
               </w:rPr>
-              <w:instrText xml:space="preserve"> PAGEREF _Toc190163129 \h </w:instrText>
+              <w:instrText xml:space="preserve"> PAGEREF _Toc190505956 \h </w:instrText>
             </w:r>
             <w:r>
               <w:rPr>
@@ -2021,145 +2126,7 @@
                 <w:noProof/>
                 <w:webHidden/>
               </w:rPr>
-              <w:t>6</w:t>
-            </w:r>
-            <w:r>
-              <w:rPr>
-                <w:noProof/>
-                <w:webHidden/>
-              </w:rPr>
-              <w:fldChar w:fldCharType="end"/>
-            </w:r>
-          </w:hyperlink>
-        </w:p>
-        <w:p>
-          <w:pPr>
-            <w:pStyle w:val="TM2"/>
-            <w:tabs>
-              <w:tab w:val="right" w:leader="dot" w:pos="9062"/>
-            </w:tabs>
-            <w:rPr>
-              <w:noProof/>
-              <w:lang w:eastAsia="fr-FR"/>
-            </w:rPr>
-          </w:pPr>
-          <w:hyperlink w:anchor="_Toc190163130" w:history="1">
-            <w:r>
-              <w:rPr>
-                <w:rStyle w:val="Lienhypertexte"/>
-                <w:noProof/>
-              </w:rPr>
-              <w:t>Prévisions de fiabilité</w:t>
-            </w:r>
-            <w:r>
-              <w:rPr>
-                <w:noProof/>
-                <w:webHidden/>
-              </w:rPr>
-              <w:tab/>
-            </w:r>
-            <w:r>
-              <w:rPr>
-                <w:noProof/>
-                <w:webHidden/>
-              </w:rPr>
-              <w:fldChar w:fldCharType="begin"/>
-            </w:r>
-            <w:r>
-              <w:rPr>
-                <w:noProof/>
-                <w:webHidden/>
-              </w:rPr>
-              <w:instrText xml:space="preserve"> PAGEREF _Toc190163130 \h </w:instrText>
-            </w:r>
-            <w:r>
-              <w:rPr>
-                <w:noProof/>
-                <w:webHidden/>
-              </w:rPr>
-            </w:r>
-            <w:r>
-              <w:rPr>
-                <w:noProof/>
-                <w:webHidden/>
-              </w:rPr>
-              <w:fldChar w:fldCharType="separate"/>
-            </w:r>
-            <w:r>
-              <w:rPr>
-                <w:noProof/>
-                <w:webHidden/>
-              </w:rPr>
-              <w:t>6</w:t>
-            </w:r>
-            <w:r>
-              <w:rPr>
-                <w:noProof/>
-                <w:webHidden/>
-              </w:rPr>
-              <w:fldChar w:fldCharType="end"/>
-            </w:r>
-          </w:hyperlink>
-        </w:p>
-        <w:p>
-          <w:pPr>
-            <w:pStyle w:val="TM2"/>
-            <w:tabs>
-              <w:tab w:val="right" w:leader="dot" w:pos="9062"/>
-            </w:tabs>
-            <w:rPr>
-              <w:noProof/>
-              <w:lang w:eastAsia="fr-FR"/>
-            </w:rPr>
-          </w:pPr>
-          <w:hyperlink w:anchor="_Toc190163131" w:history="1">
-            <w:r>
-              <w:rPr>
-                <w:rStyle w:val="Lienhypertexte"/>
-                <w:noProof/>
-              </w:rPr>
-              <w:t>Perspectives d’évolutions et ajouts de modules</w:t>
-            </w:r>
-            <w:r>
-              <w:rPr>
-                <w:noProof/>
-                <w:webHidden/>
-              </w:rPr>
-              <w:tab/>
-            </w:r>
-            <w:r>
-              <w:rPr>
-                <w:noProof/>
-                <w:webHidden/>
-              </w:rPr>
-              <w:fldChar w:fldCharType="begin"/>
-            </w:r>
-            <w:r>
-              <w:rPr>
-                <w:noProof/>
-                <w:webHidden/>
-              </w:rPr>
-              <w:instrText xml:space="preserve"> PAGEREF _Toc190163131 \h </w:instrText>
-            </w:r>
-            <w:r>
-              <w:rPr>
-                <w:noProof/>
-                <w:webHidden/>
-              </w:rPr>
-            </w:r>
-            <w:r>
-              <w:rPr>
-                <w:noProof/>
-                <w:webHidden/>
-              </w:rPr>
-              <w:fldChar w:fldCharType="separate"/>
-            </w:r>
-            <w:r>
-              <w:rPr>
-                <w:noProof/>
-                <w:webHidden/>
-              </w:rPr>
-              <w:t>6</w:t>
+              <w:t>7</w:t>
             </w:r>
             <w:r>
               <w:rPr>
@@ -2181,7 +2148,7 @@
               <w:lang w:eastAsia="fr-FR"/>
             </w:rPr>
           </w:pPr>
-          <w:hyperlink w:anchor="_Toc190163132" w:history="1">
+          <w:hyperlink w:anchor="_Toc190505957" w:history="1">
             <w:r>
               <w:rPr>
                 <w:rStyle w:val="Lienhypertexte"/>
@@ -2208,7 +2175,7 @@
                 <w:noProof/>
                 <w:webHidden/>
               </w:rPr>
-              <w:instrText xml:space="preserve"> PAGEREF _Toc190163132 \h </w:instrText>
+              <w:instrText xml:space="preserve"> PAGEREF _Toc190505957 \h </w:instrText>
             </w:r>
             <w:r>
               <w:rPr>
@@ -2228,76 +2195,7 @@
                 <w:noProof/>
                 <w:webHidden/>
               </w:rPr>
-              <w:t>7</w:t>
-            </w:r>
-            <w:r>
-              <w:rPr>
-                <w:noProof/>
-                <w:webHidden/>
-              </w:rPr>
-              <w:fldChar w:fldCharType="end"/>
-            </w:r>
-          </w:hyperlink>
-        </w:p>
-        <w:p>
-          <w:pPr>
-            <w:pStyle w:val="TM2"/>
-            <w:tabs>
-              <w:tab w:val="right" w:leader="dot" w:pos="9062"/>
-            </w:tabs>
-            <w:rPr>
-              <w:noProof/>
-              <w:lang w:eastAsia="fr-FR"/>
-            </w:rPr>
-          </w:pPr>
-          <w:hyperlink w:anchor="_Toc190163133" w:history="1">
-            <w:r>
-              <w:rPr>
-                <w:rStyle w:val="Lienhypertexte"/>
-                <w:noProof/>
-              </w:rPr>
-              <w:t>IRC RFC</w:t>
-            </w:r>
-            <w:r>
-              <w:rPr>
-                <w:noProof/>
-                <w:webHidden/>
-              </w:rPr>
-              <w:tab/>
-            </w:r>
-            <w:r>
-              <w:rPr>
-                <w:noProof/>
-                <w:webHidden/>
-              </w:rPr>
-              <w:fldChar w:fldCharType="begin"/>
-            </w:r>
-            <w:r>
-              <w:rPr>
-                <w:noProof/>
-                <w:webHidden/>
-              </w:rPr>
-              <w:instrText xml:space="preserve"> PAGEREF _Toc190163133 \h </w:instrText>
-            </w:r>
-            <w:r>
-              <w:rPr>
-                <w:noProof/>
-                <w:webHidden/>
-              </w:rPr>
-            </w:r>
-            <w:r>
-              <w:rPr>
-                <w:noProof/>
-                <w:webHidden/>
-              </w:rPr>
-              <w:fldChar w:fldCharType="separate"/>
-            </w:r>
-            <w:r>
-              <w:rPr>
-                <w:noProof/>
-                <w:webHidden/>
-              </w:rPr>
-              <w:t>7</w:t>
+              <w:t>8</w:t>
             </w:r>
             <w:r>
               <w:rPr>
@@ -2319,7 +2217,7 @@
       <w:pPr>
         <w:pStyle w:val="Titre1"/>
       </w:pPr>
-      <w:bookmarkStart w:id="1" w:name="_Toc190163102"/>
+      <w:bookmarkStart w:id="1" w:name="_Toc190505928"/>
       <w:r>
         <w:lastRenderedPageBreak/>
         <w:t>Présentation</w:t>
@@ -2330,34 +2228,65 @@
       <w:pPr>
         <w:pStyle w:val="Titre2"/>
       </w:pPr>
-      <w:bookmarkStart w:id="2" w:name="_Toc190163103"/>
-      <w:r>
-        <w:t>Organisation du p</w:t>
-      </w:r>
-      <w:r>
-        <w:t>rojet</w:t>
+      <w:bookmarkStart w:id="2" w:name="_Toc190505929"/>
+      <w:r>
+        <w:t>Le sujet du projet</w:t>
       </w:r>
       <w:bookmarkEnd w:id="2"/>
     </w:p>
-    <w:p/>
+    <w:p>
+      <w:r>
+        <w:t>La demande qui nous a été faite était de concevoir un logiciel de messagerie instantanée.</w:t>
+      </w:r>
+      <w:r>
+        <w:t xml:space="preserve"> Ce type de logiciel se compose de milliers de clients et d’un serveur.</w:t>
+      </w:r>
+      <w:r>
+        <w:t xml:space="preserve"> Le but principal est de créer un client de messagerie.</w:t>
+      </w:r>
+      <w:r>
+        <w:t xml:space="preserve"> </w:t>
+      </w:r>
+    </w:p>
     <w:p>
       <w:pPr>
         <w:pStyle w:val="Titre2"/>
       </w:pPr>
-      <w:bookmarkStart w:id="3" w:name="_Toc190163104"/>
+      <w:bookmarkStart w:id="3" w:name="_Toc190505930"/>
       <w:r>
         <w:t>Environnement</w:t>
       </w:r>
       <w:bookmarkEnd w:id="3"/>
-    </w:p>
-    <w:p>
-      <w:r>
-        <w:t>Nous savons que certaines équipes développent un client compatible avec le protocole IRC. De plus il existe déjà de nombreux clients dédiés à ce protocole.</w:t>
-      </w:r>
-    </w:p>
-    <w:p>
-      <w:r>
-        <w:t>L’offre de serveur est quant à elle beaucoup plus réduite, et de ce fait l’implantation d’un serveur nous semble plus adéquate.</w:t>
+      <w:r>
+        <w:t xml:space="preserve"> </w:t>
+      </w:r>
+    </w:p>
+    <w:p>
+      <w:r>
+        <w:t xml:space="preserve">Nous savons que </w:t>
+      </w:r>
+      <w:r>
+        <w:t>plusieurs</w:t>
+      </w:r>
+      <w:r>
+        <w:t xml:space="preserve"> équipes développent un client compatible avec le protocole IRC</w:t>
+      </w:r>
+      <w:r>
+        <w:t xml:space="preserve"> ou MSN</w:t>
+      </w:r>
+      <w:r>
+        <w:t>. De plus il existe déjà de nombreux clients dédiés à ce protocole</w:t>
+      </w:r>
+      <w:r>
+        <w:t>, directement téléchargeable sur Internet</w:t>
+      </w:r>
+      <w:r>
+        <w:t>.</w:t>
+      </w:r>
+    </w:p>
+    <w:p>
+      <w:r>
+        <w:t xml:space="preserve">En revanche, l’offre de créer un serveur IRC est, quand à elle, beaucoup plus réduite. Nous nous proposons donc de créer, à la place de se client, un serveur. </w:t>
       </w:r>
     </w:p>
     <w:p>
@@ -2379,7 +2308,7 @@
       <w:pPr>
         <w:pStyle w:val="Titre1"/>
       </w:pPr>
-      <w:bookmarkStart w:id="4" w:name="_Toc190163105"/>
+      <w:bookmarkStart w:id="4" w:name="_Toc190505931"/>
       <w:r>
         <w:lastRenderedPageBreak/>
         <w:t xml:space="preserve">Description du </w:t>
@@ -2393,7 +2322,7 @@
       <w:pPr>
         <w:pStyle w:val="Titre2"/>
       </w:pPr>
-      <w:bookmarkStart w:id="5" w:name="_Toc190163106"/>
+      <w:bookmarkStart w:id="5" w:name="_Toc190505932"/>
       <w:r>
         <w:t>Périmètre du projet</w:t>
       </w:r>
@@ -2403,7 +2332,7 @@
       <w:pPr>
         <w:pStyle w:val="Titre3"/>
       </w:pPr>
-      <w:bookmarkStart w:id="6" w:name="_Toc190163107"/>
+      <w:bookmarkStart w:id="6" w:name="_Toc190505933"/>
       <w:r>
         <w:t>Description générale du projet</w:t>
       </w:r>
@@ -2427,7 +2356,7 @@
       <w:pPr>
         <w:pStyle w:val="Titre3"/>
       </w:pPr>
-      <w:bookmarkStart w:id="7" w:name="_Toc190163108"/>
+      <w:bookmarkStart w:id="7" w:name="_Toc190505934"/>
       <w:r>
         <w:t>Limites du projet</w:t>
       </w:r>
@@ -2454,7 +2383,7 @@
       <w:pPr>
         <w:pStyle w:val="Titre2"/>
       </w:pPr>
-      <w:bookmarkStart w:id="8" w:name="_Toc190163109"/>
+      <w:bookmarkStart w:id="8" w:name="_Toc190505935"/>
       <w:r>
         <w:t xml:space="preserve">Fonctionnalités </w:t>
       </w:r>
@@ -2484,7 +2413,7 @@
       <w:pPr>
         <w:pStyle w:val="Titre3"/>
       </w:pPr>
-      <w:bookmarkStart w:id="9" w:name="_Toc190163110"/>
+      <w:bookmarkStart w:id="9" w:name="_Toc190505936"/>
       <w:r>
         <w:t xml:space="preserve">Permettre à des clients </w:t>
       </w:r>
@@ -2544,7 +2473,7 @@
       <w:pPr>
         <w:pStyle w:val="Titre3"/>
       </w:pPr>
-      <w:bookmarkStart w:id="10" w:name="_Toc190163111"/>
+      <w:bookmarkStart w:id="10" w:name="_Toc190505937"/>
       <w:r>
         <w:t>Permettre à ces m</w:t>
       </w:r>
@@ -2577,7 +2506,7 @@
       <w:pPr>
         <w:pStyle w:val="Titre3"/>
       </w:pPr>
-      <w:bookmarkStart w:id="11" w:name="_Toc190163112"/>
+      <w:bookmarkStart w:id="11" w:name="_Toc190505938"/>
       <w:r>
         <w:t>Autoriser un réseau de serveurs</w:t>
       </w:r>
@@ -2604,7 +2533,7 @@
       <w:pPr>
         <w:pStyle w:val="Titre2"/>
       </w:pPr>
-      <w:bookmarkStart w:id="12" w:name="_Toc190163113"/>
+      <w:bookmarkStart w:id="12" w:name="_Toc190505939"/>
       <w:r>
         <w:t>Fonctionnalités avancées du serveur</w:t>
       </w:r>
@@ -2619,7 +2548,7 @@
       <w:pPr>
         <w:pStyle w:val="Titre3"/>
       </w:pPr>
-      <w:bookmarkStart w:id="13" w:name="_Toc190163114"/>
+      <w:bookmarkStart w:id="13" w:name="_Toc190505940"/>
       <w:r>
         <w:t>Proposer</w:t>
       </w:r>
@@ -2646,7 +2575,7 @@
       <w:pPr>
         <w:pStyle w:val="Titre3"/>
       </w:pPr>
-      <w:bookmarkStart w:id="14" w:name="_Toc190163115"/>
+      <w:bookmarkStart w:id="14" w:name="_Toc190505941"/>
       <w:r>
         <w:t>Proposer</w:t>
       </w:r>
@@ -2674,7 +2603,7 @@
       <w:pPr>
         <w:pStyle w:val="Titre3"/>
       </w:pPr>
-      <w:bookmarkStart w:id="15" w:name="_Toc190163116"/>
+      <w:bookmarkStart w:id="15" w:name="_Toc190505942"/>
       <w:r>
         <w:t>Limiter le SPAM (SPAMBot)</w:t>
       </w:r>
@@ -2692,7 +2621,7 @@
       <w:pPr>
         <w:pStyle w:val="Titre3"/>
       </w:pPr>
-      <w:bookmarkStart w:id="16" w:name="_Toc190163117"/>
+      <w:bookmarkStart w:id="16" w:name="_Toc190505943"/>
       <w:r>
         <w:t>Limiter le flood (FloodBot)</w:t>
       </w:r>
@@ -2723,7 +2652,7 @@
       <w:pPr>
         <w:pStyle w:val="Titre1"/>
       </w:pPr>
-      <w:bookmarkStart w:id="17" w:name="_Toc190163118"/>
+      <w:bookmarkStart w:id="17" w:name="_Toc190505944"/>
       <w:r>
         <w:t>Solutions proposées</w:t>
       </w:r>
@@ -2738,7 +2667,7 @@
       <w:pPr>
         <w:pStyle w:val="Titre2"/>
       </w:pPr>
-      <w:bookmarkStart w:id="18" w:name="_Toc190163119"/>
+      <w:bookmarkStart w:id="18" w:name="_Toc190505945"/>
       <w:r>
         <w:t>Fonctionnalités de base du serveur</w:t>
       </w:r>
@@ -2774,7 +2703,7 @@
       <w:pPr>
         <w:pStyle w:val="Titre2"/>
       </w:pPr>
-      <w:bookmarkStart w:id="19" w:name="_Toc190163120"/>
+      <w:bookmarkStart w:id="19" w:name="_Toc190505946"/>
       <w:r>
         <w:t>Fonctionnalités avancées du serveur</w:t>
       </w:r>
@@ -2789,7 +2718,7 @@
       <w:pPr>
         <w:pStyle w:val="Titre3"/>
       </w:pPr>
-      <w:bookmarkStart w:id="20" w:name="_Toc190163121"/>
+      <w:bookmarkStart w:id="20" w:name="_Toc190505947"/>
       <w:r>
         <w:t>Proposer la réservation de pseudonyme (NickServ)</w:t>
       </w:r>
@@ -2810,7 +2739,7 @@
       <w:pPr>
         <w:pStyle w:val="Titre3"/>
       </w:pPr>
-      <w:bookmarkStart w:id="21" w:name="_Toc190163122"/>
+      <w:bookmarkStart w:id="21" w:name="_Toc190505948"/>
       <w:r>
         <w:t>Proposer l’enregistrement de canaux (ChanServ)</w:t>
       </w:r>
@@ -2828,19 +2757,34 @@
       <w:pPr>
         <w:pStyle w:val="Titre3"/>
       </w:pPr>
-      <w:bookmarkStart w:id="22" w:name="_Toc190163123"/>
+      <w:bookmarkStart w:id="22" w:name="_Toc190505949"/>
       <w:r>
         <w:t>SPAMBot</w:t>
       </w:r>
-      <w:bookmarkStart w:id="23" w:name="_Toc190163124"/>
+      <w:r>
+        <w:t xml:space="preserve"> et </w:t>
+      </w:r>
+      <w:r>
+        <w:t>FloodBot</w:t>
+      </w:r>
       <w:bookmarkEnd w:id="22"/>
-      <w:r>
-        <w:t xml:space="preserve"> et </w:t>
-      </w:r>
-      <w:r>
-        <w:t>FloodBot</w:t>
-      </w:r>
-      <w:bookmarkStart w:id="24" w:name="_Toc190163125"/>
+    </w:p>
+    <w:p>
+      <w:pPr>
+        <w:jc w:val="both"/>
+      </w:pPr>
+      <w:r>
+        <w:t>Le SPAM et le Flood seront quand à eux gérés par des robots, pas nécessairement différents, qui seront présents sur chaque canal. Un opérateur pourra demander aux administrateurs ou à un robot de lui envoyer ces robots sur son canal. Ils feront partie du module de gestion des canaux.</w:t>
+      </w:r>
+    </w:p>
+    <w:p>
+      <w:pPr>
+        <w:pStyle w:val="Titre2"/>
+      </w:pPr>
+      <w:bookmarkStart w:id="23" w:name="_Toc190505950"/>
+      <w:r>
+        <w:t>Modules</w:t>
+      </w:r>
       <w:bookmarkEnd w:id="23"/>
     </w:p>
     <w:p>
@@ -2848,15 +2792,31 @@
         <w:jc w:val="both"/>
       </w:pPr>
       <w:r>
-        <w:t>Le SPAM et le Flood seront quand à eux gérés par des robots, pas nécessairement différents, qui seront présents sur chaque canal. Un opérateur pourra demander aux administrateurs ou à un robot de lui envoyer ces robots sur son canal. Ils feront partie du module de gestion des canaux.</w:t>
+        <w:t xml:space="preserve">Le but de notre conception </w:t>
+      </w:r>
+      <w:r>
+        <w:t>sera</w:t>
+      </w:r>
+      <w:r>
+        <w:t xml:space="preserve"> de pouvoir par la suite ajouter sans aucun</w:t>
+      </w:r>
+      <w:r>
+        <w:t>s</w:t>
+      </w:r>
+      <w:r>
+        <w:t xml:space="preserve"> problèmes d</w:t>
+      </w:r>
+      <w:r>
+        <w:t>’autres fonctionnalités avancés avec le minimum de contraintes. Nous faciliterons la mise en place de robots du même type que le FloodBot et le SPAMBot.</w:t>
       </w:r>
     </w:p>
     <w:p>
       <w:pPr>
         <w:pStyle w:val="Titre2"/>
       </w:pPr>
-      <w:r>
-        <w:t>Modules</w:t>
+      <w:bookmarkStart w:id="24" w:name="_Toc190505951"/>
+      <w:r>
+        <w:t>Coûts de ces solutions</w:t>
       </w:r>
       <w:bookmarkEnd w:id="24"/>
     </w:p>
@@ -2865,31 +2825,16 @@
         <w:jc w:val="both"/>
       </w:pPr>
       <w:r>
-        <w:t xml:space="preserve">Le but de notre conception </w:t>
-      </w:r>
-      <w:r>
-        <w:t>sera</w:t>
-      </w:r>
-      <w:r>
-        <w:t xml:space="preserve"> de pouvoir par la suite ajouter sans aucun</w:t>
-      </w:r>
-      <w:r>
-        <w:t>s</w:t>
-      </w:r>
-      <w:r>
-        <w:t xml:space="preserve"> problèmes d</w:t>
-      </w:r>
-      <w:r>
-        <w:t>’autres fonctionnalités avancés avec le minimum de contraintes. Nous faciliterons la mise en place de robots du même type que le FloodBot et le SPAMBot.</w:t>
-      </w:r>
-    </w:p>
-    <w:p>
-      <w:pPr>
-        <w:pStyle w:val="Titre2"/>
-      </w:pPr>
-      <w:bookmarkStart w:id="25" w:name="_Toc190163126"/>
-      <w:r>
-        <w:t>Coûts de ces solutions</w:t>
+        <w:t>Mettre en place ce genre de solution n’est pas gratuit. Nous avons des besoins humains et temporels que voici.</w:t>
+      </w:r>
+    </w:p>
+    <w:p>
+      <w:pPr>
+        <w:pStyle w:val="Titre3"/>
+      </w:pPr>
+      <w:bookmarkStart w:id="25" w:name="_Toc190505952"/>
+      <w:r>
+        <w:t>Coût humain</w:t>
       </w:r>
       <w:bookmarkEnd w:id="25"/>
     </w:p>
@@ -2898,94 +2843,76 @@
         <w:jc w:val="both"/>
       </w:pPr>
       <w:r>
-        <w:t>Mettre en place ce genre de solution n’est pas gratuit. Nous avons des besoins humains et temporels que voici.</w:t>
+        <w:t>Nous seront trois analystes, trois concepteurs et trois programmeurs. Peut être seront nous amené à faire appel à une aide extérieure lors de la conception ou du développement.</w:t>
       </w:r>
     </w:p>
     <w:p>
       <w:pPr>
         <w:pStyle w:val="Titre3"/>
       </w:pPr>
-      <w:bookmarkStart w:id="26" w:name="_Toc190163127"/>
-      <w:r>
-        <w:t>Coût humain</w:t>
-      </w:r>
-      <w:bookmarkEnd w:id="26"/>
-    </w:p>
-    <w:p>
-      <w:pPr>
-        <w:jc w:val="both"/>
-      </w:pPr>
-      <w:r>
-        <w:t>Nous seront trois analystes, trois concepteurs et trois programmeurs. Peut être seront nous amené à faire appel à une aide extérieure lors de la conception ou du développement.</w:t>
-      </w:r>
-    </w:p>
-    <w:p>
-      <w:pPr>
-        <w:pStyle w:val="Titre3"/>
-      </w:pPr>
-      <w:bookmarkStart w:id="27" w:name="_Toc190163128"/>
+      <w:bookmarkStart w:id="26" w:name="_Toc190505953"/>
       <w:r>
         <w:lastRenderedPageBreak/>
         <w:t>Coût temporel</w:t>
       </w:r>
+      <w:bookmarkEnd w:id="26"/>
+    </w:p>
+    <w:p>
+      <w:pPr>
+        <w:jc w:val="both"/>
+      </w:pPr>
+      <w:r>
+        <w:t>Nous disposons d’environs trois mois pour réaliser les phases d’analyse, de conception, de développement et de tests. À la fin de chacune de ces phases nous vous fournirons un rapport d’avancement.</w:t>
+      </w:r>
+    </w:p>
+    <w:p>
+      <w:pPr>
+        <w:pStyle w:val="Titre2"/>
+      </w:pPr>
+      <w:bookmarkStart w:id="27" w:name="_Toc190505954"/>
+      <w:r>
+        <w:t>Installation et maintenance</w:t>
+      </w:r>
       <w:bookmarkEnd w:id="27"/>
     </w:p>
     <w:p>
+      <w:r>
+        <w:t>Afin de pouvoir faire fonctionner ce programme, il faudra</w:t>
+      </w:r>
+      <w:r>
+        <w:t xml:space="preserve"> que la machine hôte soit en mesure de faire fonctionner la machine virtuelle Erlang. Ceci ne devrait pas poser de problème puisqu’Erlang est un langage open source. Il faudra également que la machine hôte dispose d’un accès très haut débit afin de pouvoir supporter beaucoup de connexion.</w:t>
+      </w:r>
+    </w:p>
+    <w:p>
+      <w:pPr>
+        <w:pStyle w:val="Titre2"/>
+      </w:pPr>
+      <w:bookmarkStart w:id="28" w:name="_Toc190505955"/>
+      <w:r>
+        <w:t>Prévisions de fiabilité</w:t>
+      </w:r>
+      <w:bookmarkEnd w:id="28"/>
+    </w:p>
+    <w:p>
       <w:pPr>
         <w:jc w:val="both"/>
       </w:pPr>
       <w:r>
-        <w:t>Nous disposons d’environs trois mois pour réaliser les phases d’analyse, de conception, de développement et de tests. À la fin de chacune de ces phases nous vous fournirons un rapport d’avancement.</w:t>
+        <w:t xml:space="preserve">Le déploiement d’une application serveur nécessite une fiabilité accrue. Pour cela nous misons beaucoup sur le langage que nous avons choisit qui </w:t>
+      </w:r>
+      <w:r>
+        <w:t>diminue le nombre de lignes de code donc le nombre de bogues, et qui dispose de technique de gestion d’erreurs de qualité. L’application pourra donc se relancer elle-même en cas d’erreur et bénéficiera d’une haute disponibilité puisque le langage étant pseudo-interprété dans une machine virtuelle nous pouvons changer le code à chaud.</w:t>
       </w:r>
     </w:p>
     <w:p>
       <w:pPr>
         <w:pStyle w:val="Titre2"/>
       </w:pPr>
-      <w:bookmarkStart w:id="28" w:name="_Toc190163129"/>
-      <w:r>
-        <w:t>Installation et maintenance</w:t>
-      </w:r>
-      <w:bookmarkEnd w:id="28"/>
-    </w:p>
-    <w:p>
-      <w:r>
-        <w:t>Afin de pouvoir faire fonctionner ce programme, il faudra</w:t>
-      </w:r>
-      <w:r>
-        <w:t xml:space="preserve"> que la machine hôte soit en mesure de faire fonctionner la machine virtuelle Erlang. Ceci ne devrait pas poser de problème puisqu’Erlang est un langage open source. Il faudra également que la machine hôte dispose d’un accès très haut débit afin de pouvoir supporter beaucoup de connexion.</w:t>
-      </w:r>
-    </w:p>
-    <w:p>
-      <w:pPr>
-        <w:pStyle w:val="Titre2"/>
-      </w:pPr>
-      <w:bookmarkStart w:id="29" w:name="_Toc190163130"/>
-      <w:r>
-        <w:t>Prévisions de fiabilité</w:t>
+      <w:bookmarkStart w:id="29" w:name="_Toc190505956"/>
+      <w:r>
+        <w:t>Perspectives d’évolutions et ajouts de modules</w:t>
       </w:r>
       <w:bookmarkEnd w:id="29"/>
-    </w:p>
-    <w:p>
-      <w:pPr>
-        <w:jc w:val="both"/>
-      </w:pPr>
-      <w:r>
-        <w:t xml:space="preserve">Le déploiement d’une application serveur nécessite une fiabilité accrue. Pour cela nous misons beaucoup sur le langage que nous avons choisit qui </w:t>
-      </w:r>
-      <w:r>
-        <w:t>diminue le nombre de lignes de code donc le nombre de bogues, et qui dispose de technique de gestion d’erreurs de qualité. L’application pourra donc se relancer elle-même en cas d’erreur et bénéficiera d’une haute disponibilité puisque le langage étant pseudo-interprété dans une machine virtuelle nous pouvons changer le code à chaud.</w:t>
-      </w:r>
-    </w:p>
-    <w:p>
-      <w:pPr>
-        <w:pStyle w:val="Titre2"/>
-      </w:pPr>
-      <w:bookmarkStart w:id="30" w:name="_Toc190163131"/>
-      <w:r>
-        <w:t>Perspectives d’évolutions et ajouts de modules</w:t>
-      </w:r>
-      <w:bookmarkEnd w:id="30"/>
     </w:p>
     <w:p>
       <w:pPr>
@@ -3008,12 +2935,12 @@
       <w:pPr>
         <w:pStyle w:val="Titre1"/>
       </w:pPr>
-      <w:bookmarkStart w:id="31" w:name="_Toc190163132"/>
+      <w:bookmarkStart w:id="30" w:name="_Toc190505957"/>
       <w:r>
         <w:lastRenderedPageBreak/>
         <w:t>Documentation</w:t>
       </w:r>
-      <w:bookmarkEnd w:id="31"/>
+      <w:bookmarkEnd w:id="30"/>
       <w:r>
         <w:t xml:space="preserve">  </w:t>
       </w:r>
@@ -3184,7 +3111,7 @@
                 <w:sz w:val="32"/>
                 <w:szCs w:val="32"/>
               </w:rPr>
-              <w:t>2</w:t>
+              <w:t>3</w:t>
             </w:r>
           </w:fldSimple>
         </w:p>
@@ -4754,6 +4681,7 @@
   <w:style w:type="character" w:default="1" w:styleId="Policepardfaut">
     <w:name w:val="Default Paragraph Font"/>
     <w:uiPriority w:val="1"/>
+    <w:semiHidden/>
     <w:unhideWhenUsed/>
   </w:style>
   <w:style w:type="table" w:default="1" w:styleId="TableauNormal">

</xml_diff>